<commit_message>
-Reverted LinkedPipe prepend/append changes that caused last.prev or first.next to be null which is wrong. -Added missing step in Question 6
</commit_message>
<xml_diff>
--- a/CS5704-Software Engineering/Projects/Project 2X - Representations & Abstractions/gasser_ahmed-rep-abstract-f2020.docx
+++ b/CS5704-Software Engineering/Projects/Project 2X - Representations & Abstractions/gasser_ahmed-rep-abstract-f2020.docx
@@ -1387,85 +1387,43 @@
         <w:t xml:space="preserve">(2 points) </w:t>
       </w:r>
       <w:r>
-        <w:t>Consider th</w:t>
-      </w:r>
-      <w:r>
-        <w:t xml:space="preserve">e diagram in Figure 1 that shows </w:t>
-      </w:r>
-      <w:r>
-        <w:t>a doubly</w:t>
-      </w:r>
-      <w:r>
-        <w:t xml:space="preserve"> </w:t>
-      </w:r>
-      <w:r>
-        <w:t>linked list</w:t>
-      </w:r>
-      <w:r>
-        <w:t xml:space="preserve"> along with a temporary node that holds the element </w:t>
-      </w:r>
-      <w:r>
-        <w:t>W</w:t>
-      </w:r>
-      <w:r>
-        <w:t>.</w:t>
-      </w:r>
-      <w:r>
-        <w:t xml:space="preserve"> The dashed arrows are previous links, and the solid arrows are next links. Arrow</w:t>
-      </w:r>
-      <w:r>
-        <w:t>s</w:t>
-      </w:r>
-      <w:r>
-        <w:t xml:space="preserve"> with a circle at the end</w:t>
-      </w:r>
-      <w:r>
-        <w:t xml:space="preserve"> point to null.</w:t>
-      </w:r>
-      <w:r>
-        <w:t xml:space="preserve"> </w:t>
-      </w:r>
-      <w:r>
-        <w:t>W</w:t>
-      </w:r>
-      <w:r>
-        <w:t xml:space="preserve">e want to </w:t>
-      </w:r>
-      <w:r>
-        <w:t>end up with a doubly linked list like the one in Figure 2.</w:t>
-      </w:r>
-      <w:r>
-        <w:t xml:space="preserve"> </w:t>
-      </w:r>
-      <w:r>
-        <w:t xml:space="preserve">What </w:t>
-      </w:r>
-      <w:r>
-        <w:t>are</w:t>
-      </w:r>
-      <w:r>
-        <w:t xml:space="preserve"> the next two steps in order to </w:t>
-      </w:r>
-      <w:r>
-        <w:t>achieve that</w:t>
-      </w:r>
-      <w:r>
-        <w:t xml:space="preserve">? </w:t>
-      </w:r>
-      <w:r>
-        <w:t xml:space="preserve">Choose from one of the following statements for </w:t>
-      </w:r>
-      <w:r>
-        <w:t xml:space="preserve">each </w:t>
-      </w:r>
-      <w:r>
-        <w:t xml:space="preserve">step, where [var1] and [var2] are either </w:t>
-      </w:r>
-      <w:r>
-        <w:t>temp, first, or last</w:t>
-      </w:r>
-      <w:r>
-        <w:t>, and [</w:t>
+        <w:t>The diagram in Figure 1 shows a doubly linked list along with a temp node holding</w:t>
+      </w:r>
+    </w:p>
+    <w:p>
+      <w:pPr>
+        <w:pStyle w:val="ListParagraph"/>
+        <w:ind w:left="360"/>
+      </w:pPr>
+      <w:r>
+        <w:t>element W. Dashed arrows are previous links, and solid arrows are next links. Arrows with a</w:t>
+      </w:r>
+    </w:p>
+    <w:p>
+      <w:pPr>
+        <w:pStyle w:val="ListParagraph"/>
+        <w:ind w:left="360"/>
+      </w:pPr>
+      <w:r>
+        <w:t>circle at the end point to null. We want to end up with a list like the one in Figure 2. What</w:t>
+      </w:r>
+    </w:p>
+    <w:p>
+      <w:pPr>
+        <w:pStyle w:val="ListParagraph"/>
+        <w:ind w:left="360"/>
+      </w:pPr>
+      <w:r>
+        <w:t>are the three steps to achieve that? Choose from one of the following statements for each</w:t>
+      </w:r>
+    </w:p>
+    <w:p>
+      <w:pPr>
+        <w:pStyle w:val="ListParagraph"/>
+        <w:ind w:left="360"/>
+      </w:pPr>
+      <w:r>
+        <w:t>step. [var1] and [var2] are temp, first, or last; [</w:t>
       </w:r>
       <w:proofErr w:type="spellStart"/>
       <w:r>
@@ -1473,7 +1431,7 @@
       </w:r>
       <w:proofErr w:type="spellEnd"/>
       <w:r>
-        <w:t>] is either previous or next.</w:t>
+        <w:t>] means previous or next.</w:t>
       </w:r>
     </w:p>
     <w:p>
@@ -1676,23 +1634,31 @@
                 <w:sz w:val="22"/>
                 <w:szCs w:val="22"/>
               </w:rPr>
-              <w:t>step 2:</w:t>
-            </w:r>
-            <w:r>
-              <w:rPr>
-                <w:rFonts w:ascii="Consolas" w:hAnsi="Consolas" w:cs="Consolas"/>
-                <w:sz w:val="22"/>
-                <w:szCs w:val="22"/>
-              </w:rPr>
-              <w:t xml:space="preserve"> </w:t>
-            </w:r>
-            <w:r>
-              <w:rPr>
-                <w:rFonts w:ascii="Consolas" w:hAnsi="Consolas" w:cs="Consolas"/>
-                <w:sz w:val="22"/>
-                <w:szCs w:val="22"/>
-              </w:rPr>
-              <w:t xml:space="preserve">Make </w:t>
+              <w:t xml:space="preserve">step </w:t>
+            </w:r>
+            <w:r>
+              <w:rPr>
+                <w:rFonts w:ascii="Consolas" w:hAnsi="Consolas" w:cs="Consolas"/>
+                <w:sz w:val="22"/>
+                <w:szCs w:val="22"/>
+              </w:rPr>
+              <w:t>2</w:t>
+            </w:r>
+            <w:r>
+              <w:rPr>
+                <w:rFonts w:ascii="Consolas" w:hAnsi="Consolas" w:cs="Consolas"/>
+                <w:sz w:val="22"/>
+                <w:szCs w:val="22"/>
+              </w:rPr>
+              <w:t xml:space="preserve">: </w:t>
+            </w:r>
+            <w:r>
+              <w:rPr>
+                <w:rFonts w:ascii="Consolas" w:hAnsi="Consolas" w:cs="Consolas"/>
+                <w:sz w:val="22"/>
+                <w:szCs w:val="22"/>
+              </w:rPr>
+              <w:t xml:space="preserve">Redirect </w:t>
             </w:r>
             <w:r>
               <w:rPr>
@@ -1704,15 +1670,15 @@
                 <w:sz w:val="22"/>
                 <w:szCs w:val="22"/>
               </w:rPr>
-              <w:t>first</w:t>
-            </w:r>
-            <w:r>
-              <w:rPr>
-                <w:rFonts w:ascii="Consolas" w:hAnsi="Consolas" w:cs="Consolas"/>
-                <w:sz w:val="22"/>
-                <w:szCs w:val="22"/>
-              </w:rPr>
-              <w:t xml:space="preserve"> follow its </w:t>
+              <w:t>temp</w:t>
+            </w:r>
+            <w:r>
+              <w:rPr>
+                <w:rFonts w:ascii="Consolas" w:hAnsi="Consolas" w:cs="Consolas"/>
+                <w:sz w:val="22"/>
+                <w:szCs w:val="22"/>
+              </w:rPr>
+              <w:t xml:space="preserve">'s </w:t>
             </w:r>
             <w:r>
               <w:rPr>
@@ -1724,15 +1690,124 @@
                 <w:sz w:val="22"/>
                 <w:szCs w:val="22"/>
               </w:rPr>
-              <w:t>previous</w:t>
-            </w:r>
-            <w:r>
-              <w:rPr>
-                <w:rFonts w:ascii="Consolas" w:hAnsi="Consolas" w:cs="Consolas"/>
-                <w:sz w:val="22"/>
-                <w:szCs w:val="22"/>
-              </w:rPr>
-              <w:t xml:space="preserve"> link</w:t>
+              <w:t>next</w:t>
+            </w:r>
+            <w:r>
+              <w:rPr>
+                <w:rFonts w:ascii="Consolas" w:hAnsi="Consolas" w:cs="Consolas"/>
+                <w:sz w:val="22"/>
+                <w:szCs w:val="22"/>
+              </w:rPr>
+              <w:t xml:space="preserve"> link to </w:t>
+            </w:r>
+            <w:r>
+              <w:rPr>
+                <w:rFonts w:ascii="Consolas" w:hAnsi="Consolas" w:cs="Consolas"/>
+                <w:b/>
+                <w:bCs/>
+                <w:i/>
+                <w:iCs/>
+                <w:sz w:val="22"/>
+                <w:szCs w:val="22"/>
+              </w:rPr>
+              <w:t>first</w:t>
+            </w:r>
+            <w:r>
+              <w:rPr>
+                <w:rFonts w:ascii="Consolas" w:hAnsi="Consolas" w:cs="Consolas"/>
+                <w:sz w:val="22"/>
+                <w:szCs w:val="22"/>
+              </w:rPr>
+              <w:t>'s node</w:t>
+            </w:r>
+          </w:p>
+          <w:p>
+            <w:pPr>
+              <w:rPr>
+                <w:rFonts w:ascii="Consolas" w:hAnsi="Consolas" w:cs="Consolas"/>
+                <w:sz w:val="22"/>
+                <w:szCs w:val="22"/>
+              </w:rPr>
+            </w:pPr>
+            <w:r>
+              <w:rPr>
+                <w:rFonts w:ascii="Consolas" w:hAnsi="Consolas" w:cs="Consolas"/>
+                <w:sz w:val="22"/>
+                <w:szCs w:val="22"/>
+              </w:rPr>
+              <w:t xml:space="preserve">step </w:t>
+            </w:r>
+            <w:r>
+              <w:rPr>
+                <w:rFonts w:ascii="Consolas" w:hAnsi="Consolas" w:cs="Consolas"/>
+                <w:sz w:val="22"/>
+                <w:szCs w:val="22"/>
+              </w:rPr>
+              <w:t>3</w:t>
+            </w:r>
+            <w:r>
+              <w:rPr>
+                <w:rFonts w:ascii="Consolas" w:hAnsi="Consolas" w:cs="Consolas"/>
+                <w:sz w:val="22"/>
+                <w:szCs w:val="22"/>
+              </w:rPr>
+              <w:t>:</w:t>
+            </w:r>
+            <w:r>
+              <w:rPr>
+                <w:rFonts w:ascii="Consolas" w:hAnsi="Consolas" w:cs="Consolas"/>
+                <w:sz w:val="22"/>
+                <w:szCs w:val="22"/>
+              </w:rPr>
+              <w:t xml:space="preserve"> </w:t>
+            </w:r>
+            <w:r>
+              <w:rPr>
+                <w:rFonts w:ascii="Consolas" w:hAnsi="Consolas"/>
+                <w:sz w:val="22"/>
+                <w:szCs w:val="22"/>
+              </w:rPr>
+              <w:t xml:space="preserve">Relocate </w:t>
+            </w:r>
+            <w:r>
+              <w:rPr>
+                <w:rFonts w:ascii="Consolas" w:hAnsi="Consolas"/>
+                <w:b/>
+                <w:bCs/>
+                <w:i/>
+                <w:iCs/>
+                <w:sz w:val="22"/>
+                <w:szCs w:val="22"/>
+              </w:rPr>
+              <w:t>first</w:t>
+            </w:r>
+            <w:r>
+              <w:rPr>
+                <w:rFonts w:ascii="Consolas" w:hAnsi="Consolas"/>
+                <w:sz w:val="22"/>
+                <w:szCs w:val="22"/>
+              </w:rPr>
+              <w:t xml:space="preserve"> to </w:t>
+            </w:r>
+            <w:r>
+              <w:rPr>
+                <w:rFonts w:ascii="Consolas" w:hAnsi="Consolas"/>
+                <w:b/>
+                <w:bCs/>
+                <w:i/>
+                <w:iCs/>
+                <w:sz w:val="22"/>
+                <w:szCs w:val="22"/>
+              </w:rPr>
+              <w:t>temp</w:t>
+            </w:r>
+            <w:r>
+              <w:rPr>
+                <w:rFonts w:ascii="Consolas" w:hAnsi="Consolas"/>
+                <w:sz w:val="22"/>
+                <w:szCs w:val="22"/>
+              </w:rPr>
+              <w:t>'s node</w:t>
             </w:r>
           </w:p>
         </w:tc>

</xml_diff>